<commit_message>
Update repository manual document
Revised the bdr-rpi-docker repository manual.docx with new or updated content. (reflects the completion of the windows release)
</commit_message>
<xml_diff>
--- a/bdr-rpi-docker repository manual.docx
+++ b/bdr-rpi-docker repository manual.docx
@@ -6,393 +6,165 @@
       <w:pPr>
         <w:pStyle w:val="Heading1"/>
       </w:pPr>
-      <w:r>
-        <w:rPr>
-          <w:b/>
-          <w:bCs/>
-        </w:rPr>
-        <w:fldChar w:fldCharType="begin"/>
-      </w:r>
-      <w:r>
-        <w:rPr>
-          <w:b/>
-          <w:bCs/>
-        </w:rPr>
-        <w:instrText>HYPERLINK "https://github.com/Bulldogs-Racing/bdr-rpi-docker"</w:instrText>
-      </w:r>
-      <w:r>
-        <w:rPr>
-          <w:b/>
-          <w:bCs/>
-        </w:rPr>
-      </w:r>
-      <w:r>
-        <w:rPr>
-          <w:b/>
-          <w:bCs/>
-        </w:rPr>
-        <w:fldChar w:fldCharType="separate"/>
-      </w:r>
-      <w:proofErr w:type="spellStart"/>
-      <w:r>
-        <w:rPr>
-          <w:rStyle w:val="Hyperlink"/>
-          <w:b/>
-          <w:bCs/>
-        </w:rPr>
-        <w:t>bdr</w:t>
-      </w:r>
-      <w:proofErr w:type="spellEnd"/>
-      <w:r>
-        <w:rPr>
-          <w:rStyle w:val="Hyperlink"/>
-          <w:b/>
-          <w:bCs/>
-        </w:rPr>
-        <w:t>-</w:t>
-      </w:r>
-      <w:proofErr w:type="spellStart"/>
-      <w:r>
-        <w:rPr>
-          <w:rStyle w:val="Hyperlink"/>
-          <w:b/>
-          <w:bCs/>
-        </w:rPr>
-        <w:t>rpi</w:t>
-      </w:r>
-      <w:proofErr w:type="spellEnd"/>
-      <w:r>
-        <w:rPr>
-          <w:rStyle w:val="Hyperlink"/>
-          <w:b/>
-          <w:bCs/>
-        </w:rPr>
-        <w:t>-do</w:t>
-      </w:r>
-      <w:r>
-        <w:rPr>
-          <w:rStyle w:val="Hyperlink"/>
-          <w:b/>
-          <w:bCs/>
-        </w:rPr>
-        <w:t>c</w:t>
-      </w:r>
-      <w:r>
-        <w:rPr>
-          <w:rStyle w:val="Hyperlink"/>
-          <w:b/>
-          <w:bCs/>
-        </w:rPr>
-        <w:t>ker</w:t>
-      </w:r>
-      <w:r>
-        <w:fldChar w:fldCharType="end"/>
-      </w:r>
-      <w:r>
-        <w:t xml:space="preserve"> </w:t>
-      </w:r>
-      <w:r>
-        <w:t>repository manual</w:t>
-      </w:r>
-    </w:p>
-    <w:p>
-      <w:pPr>
-        <w:pStyle w:val="Heading2"/>
-      </w:pPr>
-      <w:r>
-        <w:t xml:space="preserve">About this </w:t>
-      </w:r>
-      <w:r>
-        <w:t>repository</w:t>
-      </w:r>
-    </w:p>
-    <w:p>
-      <w:r>
-        <w:t xml:space="preserve">This is the documentation for the </w:t>
-      </w:r>
-      <w:proofErr w:type="spellStart"/>
-      <w:r>
-        <w:t>Github</w:t>
-      </w:r>
-      <w:proofErr w:type="spellEnd"/>
-      <w:r>
-        <w:t xml:space="preserve"> repository called </w:t>
-      </w:r>
       <w:hyperlink r:id="rId8" w:history="1">
-        <w:proofErr w:type="spellStart"/>
         <w:r>
           <w:rPr>
             <w:rStyle w:val="Hyperlink"/>
             <w:b/>
             <w:bCs/>
           </w:rPr>
-          <w:t>bdr</w:t>
+          <w:t>bdr-rpi-docker</w:t>
         </w:r>
-        <w:proofErr w:type="spellEnd"/>
+      </w:hyperlink>
+      <w:r>
+        <w:t xml:space="preserve"> repository manual</w:t>
+      </w:r>
+    </w:p>
+    <w:p>
+      <w:pPr>
+        <w:pStyle w:val="Heading2"/>
+      </w:pPr>
+      <w:r>
+        <w:t>About this repository</w:t>
+      </w:r>
+    </w:p>
+    <w:p>
+      <w:r>
+        <w:t xml:space="preserve">This is the documentation for the Github repository called </w:t>
+      </w:r>
+      <w:hyperlink r:id="rId9" w:history="1">
         <w:r>
           <w:rPr>
             <w:rStyle w:val="Hyperlink"/>
             <w:b/>
             <w:bCs/>
           </w:rPr>
-          <w:t>-</w:t>
+          <w:t>bdr-rpi-docker</w:t>
         </w:r>
-        <w:proofErr w:type="spellStart"/>
+      </w:hyperlink>
+      <w:r>
+        <w:t xml:space="preserve">. </w:t>
+      </w:r>
+      <w:r>
+        <w:t>It is</w:t>
+      </w:r>
+      <w:r>
+        <w:t xml:space="preserve"> a Docker environment designed to be integrated with Visual Studios Code for the simulation of the Raspberry Pi environment that the Bulldog’s Racing car operates on. </w:t>
+      </w:r>
+      <w:r>
+        <w:t>This was designed for</w:t>
+      </w:r>
+      <w:r>
+        <w:t xml:space="preserve"> development</w:t>
+      </w:r>
+      <w:r>
+        <w:t xml:space="preserve"> purposes</w:t>
+      </w:r>
+      <w:r>
+        <w:t>.</w:t>
+      </w:r>
+    </w:p>
+    <w:p>
+      <w:pPr>
+        <w:pStyle w:val="Heading2"/>
+      </w:pPr>
+      <w:r>
+        <w:t>Who should use this library?</w:t>
+      </w:r>
+    </w:p>
+    <w:p>
+      <w:r>
+        <w:t xml:space="preserve">Anyone who wishes to familiarize themselves with </w:t>
+      </w:r>
+      <w:r>
+        <w:t>Raspberry Pi and wants the basic file tree there already</w:t>
+      </w:r>
+      <w:r>
+        <w:t>.</w:t>
+      </w:r>
+    </w:p>
+    <w:p>
+      <w:r>
+        <w:t>A general knowledge of UNIX is helpful, but not required.</w:t>
+      </w:r>
+    </w:p>
+    <w:p>
+      <w:pPr>
+        <w:pStyle w:val="Heading2"/>
+      </w:pPr>
+      <w:r>
+        <w:t>Software requirements</w:t>
+      </w:r>
+    </w:p>
+    <w:p>
+      <w:r>
+        <w:t xml:space="preserve">The only limitations here are 1.) storage and 2.) the ability to run Docker. </w:t>
+      </w:r>
+    </w:p>
+    <w:p>
+      <w:r>
+        <w:t xml:space="preserve">Windows Users: please see the windows-release branch on the </w:t>
+      </w:r>
+      <w:r>
+        <w:t>GitHub</w:t>
+      </w:r>
+      <w:r>
+        <w:t xml:space="preserve"> page and read THAT documentation instead.</w:t>
+      </w:r>
+      <w:r>
+        <w:t xml:space="preserve"> This is for MacOS and Linux.</w:t>
+      </w:r>
+    </w:p>
+    <w:p>
+      <w:pPr>
+        <w:pStyle w:val="Heading2"/>
+      </w:pPr>
+      <w:r>
+        <w:t>Quickstart</w:t>
+      </w:r>
+      <w:r>
+        <w:rPr>
+          <w:rStyle w:val="FootnoteReference"/>
+        </w:rPr>
+        <w:footnoteReference w:id="1"/>
+      </w:r>
+    </w:p>
+    <w:p>
+      <w:pPr>
+        <w:pStyle w:val="ListParagraph"/>
+        <w:numPr>
+          <w:ilvl w:val="0"/>
+          <w:numId w:val="2"/>
+        </w:numPr>
+      </w:pPr>
+      <w:r>
+        <w:t xml:space="preserve">Navigate to the repository page on Github </w:t>
+      </w:r>
+      <w:hyperlink r:id="rId10" w:history="1">
         <w:r>
           <w:rPr>
             <w:rStyle w:val="Hyperlink"/>
             <w:b/>
             <w:bCs/>
           </w:rPr>
-          <w:t>rpi</w:t>
-        </w:r>
-        <w:proofErr w:type="spellEnd"/>
-        <w:r>
-          <w:rPr>
-            <w:rStyle w:val="Hyperlink"/>
-            <w:b/>
-            <w:bCs/>
-          </w:rPr>
-          <w:t>-docker</w:t>
+          <w:t>bdr-rpi-docker</w:t>
         </w:r>
       </w:hyperlink>
       <w:r>
-        <w:t xml:space="preserve">. </w:t>
-      </w:r>
-      <w:r>
-        <w:t>It is</w:t>
-      </w:r>
-      <w:r>
-        <w:t xml:space="preserve"> a Docker environment designed to be integrated with Visual Studios Code for the simulation of the Raspberry Pi environment that the Bulldog’s Racing car operates on. </w:t>
-      </w:r>
-      <w:r>
-        <w:t>This was designed for</w:t>
-      </w:r>
-      <w:r>
-        <w:t xml:space="preserve"> development</w:t>
-      </w:r>
-      <w:r>
-        <w:t xml:space="preserve"> purposes</w:t>
-      </w:r>
-      <w:r>
-        <w:t>.</w:t>
-      </w:r>
-    </w:p>
-    <w:p>
-      <w:pPr>
-        <w:pStyle w:val="Heading2"/>
-      </w:pPr>
-      <w:r>
-        <w:t>Who should use this library?</w:t>
-      </w:r>
-    </w:p>
-    <w:p>
-      <w:r>
-        <w:t xml:space="preserve">Anyone who wishes to familiarize themselves with </w:t>
-      </w:r>
-      <w:r>
-        <w:t>Raspberry Pi and wants the basic file tree there already</w:t>
-      </w:r>
-      <w:r>
-        <w:t>.</w:t>
-      </w:r>
-    </w:p>
-    <w:p>
-      <w:r>
-        <w:t xml:space="preserve">A general knowledge of UNIX is </w:t>
-      </w:r>
-      <w:proofErr w:type="gramStart"/>
-      <w:r>
-        <w:t>helpful, but</w:t>
-      </w:r>
-      <w:proofErr w:type="gramEnd"/>
-      <w:r>
-        <w:t xml:space="preserve"> not required.</w:t>
-      </w:r>
-    </w:p>
-    <w:p>
-      <w:pPr>
-        <w:pStyle w:val="Heading2"/>
-      </w:pPr>
-      <w:r>
-        <w:t>Software</w:t>
-      </w:r>
-      <w:r>
-        <w:t xml:space="preserve"> requirements</w:t>
-      </w:r>
-    </w:p>
-    <w:p>
-      <w:pPr>
-        <w:rPr>
-          <w:i/>
-          <w:iCs/>
-        </w:rPr>
-      </w:pPr>
-      <w:r>
-        <w:rPr>
-          <w:b/>
-          <w:bCs/>
-          <w:i/>
-          <w:iCs/>
-        </w:rPr>
-        <w:t>WINDOWS USERS PLEASE READ</w:t>
-      </w:r>
-      <w:r>
-        <w:rPr>
-          <w:i/>
-          <w:iCs/>
-        </w:rPr>
-        <w:t xml:space="preserve">: as of </w:t>
-      </w:r>
-      <w:r>
-        <w:rPr>
-          <w:i/>
-          <w:iCs/>
-        </w:rPr>
-        <w:t>Nov 6</w:t>
-      </w:r>
-      <w:r>
-        <w:rPr>
-          <w:i/>
-          <w:iCs/>
-          <w:vertAlign w:val="superscript"/>
-        </w:rPr>
-        <w:t>th,</w:t>
-      </w:r>
-      <w:r>
-        <w:rPr>
-          <w:i/>
-          <w:iCs/>
-        </w:rPr>
-        <w:t xml:space="preserve"> 20</w:t>
-      </w:r>
-      <w:r>
-        <w:rPr>
-          <w:i/>
-          <w:iCs/>
-        </w:rPr>
-        <w:t xml:space="preserve">25, THERE IS NO OFFICIAL WINDOWS RELEASE. This environment has only been tested on MacOS (Sequoia 15.6.1) and </w:t>
-      </w:r>
-      <w:r>
-        <w:rPr>
-          <w:i/>
-          <w:iCs/>
-        </w:rPr>
-        <w:t>due to the nature of the ARM x64 environment that is probably required, PRESUMABLY</w:t>
-      </w:r>
-      <w:r>
-        <w:rPr>
-          <w:i/>
-          <w:iCs/>
-        </w:rPr>
-        <w:t xml:space="preserve"> also works on Linux. </w:t>
-      </w:r>
-      <w:r>
-        <w:rPr>
-          <w:i/>
-          <w:iCs/>
-          <w:u w:val="single"/>
-        </w:rPr>
-        <w:t>I am working on it</w:t>
-      </w:r>
-      <w:r>
-        <w:rPr>
-          <w:i/>
-          <w:iCs/>
-        </w:rPr>
-        <w:t xml:space="preserve">. </w:t>
-      </w:r>
-      <w:hyperlink r:id="rId9" w:history="1">
-        <w:r>
-          <w:rPr>
-            <w:rStyle w:val="Hyperlink"/>
-            <w:i/>
-            <w:iCs/>
-          </w:rPr>
-          <w:t>Email me</w:t>
-        </w:r>
-      </w:hyperlink>
-      <w:r>
-        <w:rPr>
-          <w:i/>
-          <w:iCs/>
-        </w:rPr>
-        <w:t xml:space="preserve"> if you’d like to assist.</w:t>
-      </w:r>
-    </w:p>
-    <w:p>
-      <w:pPr>
-        <w:pStyle w:val="Heading2"/>
-      </w:pPr>
-      <w:proofErr w:type="spellStart"/>
-      <w:r>
-        <w:t>Quickstart</w:t>
-      </w:r>
-      <w:proofErr w:type="spellEnd"/>
-      <w:r>
-        <w:rPr>
-          <w:rStyle w:val="FootnoteReference"/>
-        </w:rPr>
-        <w:footnoteReference w:id="1"/>
-      </w:r>
-    </w:p>
-    <w:p>
-      <w:pPr>
-        <w:pStyle w:val="ListParagraph"/>
-        <w:numPr>
-          <w:ilvl w:val="0"/>
-          <w:numId w:val="2"/>
-        </w:numPr>
-      </w:pPr>
-      <w:r>
-        <w:t xml:space="preserve">Navigate to the repository page on </w:t>
-      </w:r>
-      <w:proofErr w:type="spellStart"/>
-      <w:r>
-        <w:t>Github</w:t>
-      </w:r>
-      <w:proofErr w:type="spellEnd"/>
-      <w:r>
-        <w:t xml:space="preserve"> </w:t>
-      </w:r>
-      <w:hyperlink r:id="rId10" w:history="1">
-        <w:proofErr w:type="spellStart"/>
-        <w:r>
-          <w:rPr>
-            <w:rStyle w:val="Hyperlink"/>
-            <w:b/>
-            <w:bCs/>
-          </w:rPr>
-          <w:t>bdr</w:t>
-        </w:r>
-        <w:proofErr w:type="spellEnd"/>
-        <w:r>
-          <w:rPr>
-            <w:rStyle w:val="Hyperlink"/>
-            <w:b/>
-            <w:bCs/>
-          </w:rPr>
-          <w:t>-</w:t>
-        </w:r>
-        <w:proofErr w:type="spellStart"/>
-        <w:r>
-          <w:rPr>
-            <w:rStyle w:val="Hyperlink"/>
-            <w:b/>
-            <w:bCs/>
-          </w:rPr>
-          <w:t>rpi</w:t>
-        </w:r>
-        <w:proofErr w:type="spellEnd"/>
-        <w:r>
-          <w:rPr>
-            <w:rStyle w:val="Hyperlink"/>
-            <w:b/>
-            <w:bCs/>
-          </w:rPr>
-          <w:t>-docker</w:t>
-        </w:r>
-      </w:hyperlink>
+        <w:t>. NOTE: you must be on the main branch,</w:t>
+      </w:r>
+      <w:r>
+        <w:t xml:space="preserve"> NOT the Windows release! </w:t>
+      </w:r>
+      <w:r>
+        <w:t xml:space="preserve">See </w:t>
+      </w:r>
+      <w:r>
+        <w:t>W</w:t>
+      </w:r>
+      <w:r>
+        <w:t>indows instructions otherwise.</w:t>
+      </w:r>
     </w:p>
     <w:p>
       <w:pPr>
@@ -462,19 +234,7 @@
           <w:rPr>
             <w:rStyle w:val="Hyperlink"/>
           </w:rPr>
-          <w:t xml:space="preserve"> tools extension by Micr</w:t>
-        </w:r>
-        <w:r>
-          <w:rPr>
-            <w:rStyle w:val="Hyperlink"/>
-          </w:rPr>
-          <w:t>o</w:t>
-        </w:r>
-        <w:r>
-          <w:rPr>
-            <w:rStyle w:val="Hyperlink"/>
-          </w:rPr>
-          <w:t>soft</w:t>
+          <w:t xml:space="preserve"> tools extension by Microsoft</w:t>
         </w:r>
       </w:hyperlink>
       <w:r>
@@ -490,7 +250,13 @@
         </w:numPr>
       </w:pPr>
       <w:r>
-        <w:t>In VS Code, press CNTRL+SHIFT+P (MAC: CMD+SHIFT+P) and type reopen in container</w:t>
+        <w:t>In VS Code, press CT</w:t>
+      </w:r>
+      <w:r>
+        <w:t>R</w:t>
+      </w:r>
+      <w:r>
+        <w:t>L+SHIFT+P (MAC: CMD+SHIFT+P) and type reopen in container</w:t>
       </w:r>
     </w:p>
     <w:p>
@@ -591,7 +357,6 @@
       <w:r>
         <w:t xml:space="preserve"> For advanced developers, the CLI is </w:t>
       </w:r>
-      <w:proofErr w:type="spellStart"/>
       <w:r>
         <w:rPr>
           <w:b/>
@@ -600,62 +365,7 @@
           <w:iCs/>
           <w:u w:val="single"/>
         </w:rPr>
-        <w:t>gh</w:t>
-      </w:r>
-      <w:proofErr w:type="spellEnd"/>
-      <w:r>
-        <w:rPr>
-          <w:b/>
-          <w:bCs/>
-          <w:i/>
-          <w:iCs/>
-          <w:u w:val="single"/>
-        </w:rPr>
-        <w:t xml:space="preserve"> repo clone Bulldogs-Racing/</w:t>
-      </w:r>
-      <w:proofErr w:type="spellStart"/>
-      <w:r>
-        <w:rPr>
-          <w:b/>
-          <w:bCs/>
-          <w:i/>
-          <w:iCs/>
-          <w:u w:val="single"/>
-        </w:rPr>
-        <w:t>bdr</w:t>
-      </w:r>
-      <w:proofErr w:type="spellEnd"/>
-      <w:r>
-        <w:rPr>
-          <w:b/>
-          <w:bCs/>
-          <w:i/>
-          <w:iCs/>
-          <w:u w:val="single"/>
-        </w:rPr>
-        <w:t>-</w:t>
-      </w:r>
-      <w:proofErr w:type="spellStart"/>
-      <w:r>
-        <w:rPr>
-          <w:b/>
-          <w:bCs/>
-          <w:i/>
-          <w:iCs/>
-          <w:u w:val="single"/>
-        </w:rPr>
-        <w:t>rpi</w:t>
-      </w:r>
-      <w:proofErr w:type="spellEnd"/>
-      <w:r>
-        <w:rPr>
-          <w:b/>
-          <w:bCs/>
-          <w:i/>
-          <w:iCs/>
-          <w:u w:val="single"/>
-        </w:rPr>
-        <w:t>-docker</w:t>
+        <w:t>gh repo clone Bulldogs-Racing/bdr-rpi-docker</w:t>
       </w:r>
     </w:p>
   </w:footnote>
@@ -1480,6 +1190,7 @@
   <w:style w:type="character" w:default="1" w:styleId="DefaultParagraphFont">
     <w:name w:val="Default Paragraph Font"/>
     <w:uiPriority w:val="1"/>
+    <w:semiHidden/>
     <w:unhideWhenUsed/>
   </w:style>
   <w:style w:type="table" w:default="1" w:styleId="TableNormal">

</xml_diff>